<commit_message>
glownie masy, ale tez inne
</commit_message>
<xml_diff>
--- a/MAS/MAS_11c_Pawłowicz_Jakub_s18688.docx
+++ b/MAS/MAS_11c_Pawłowicz_Jakub_s18688.docx
@@ -18,10 +18,24 @@
       </w:r>
     </w:p>
     <w:p/>
-    <w:p/>
+    <w:p>
+      <w:pPr>
+        <w:jc w:val="center"/>
+      </w:pPr>
+      <w:r>
+        <w:t>(Nowa część dokumentacji znajduje się od 10 strony)</w:t>
+      </w:r>
+    </w:p>
     <w:p/>
     <w:sdt>
       <w:sdtPr>
+        <w:rPr>
+          <w:rFonts w:asciiTheme="minorHAnsi" w:eastAsiaTheme="minorHAnsi" w:hAnsiTheme="minorHAnsi" w:cstheme="minorBidi"/>
+          <w:color w:val="auto"/>
+          <w:sz w:val="22"/>
+          <w:szCs w:val="22"/>
+          <w:lang w:eastAsia="en-US"/>
+        </w:rPr>
         <w:id w:val="1839421259"/>
         <w:docPartObj>
           <w:docPartGallery w:val="Table of Contents"/>
@@ -30,13 +44,8 @@
       </w:sdtPr>
       <w:sdtEndPr>
         <w:rPr>
-          <w:rFonts w:asciiTheme="minorHAnsi" w:eastAsiaTheme="minorHAnsi" w:hAnsiTheme="minorHAnsi" w:cstheme="minorBidi"/>
           <w:b/>
           <w:bCs/>
-          <w:color w:val="auto"/>
-          <w:sz w:val="22"/>
-          <w:szCs w:val="22"/>
-          <w:lang w:eastAsia="en-US"/>
         </w:rPr>
       </w:sdtEndPr>
       <w:sdtContent>
@@ -69,7 +78,7 @@
           <w:r>
             <w:fldChar w:fldCharType="separate"/>
           </w:r>
-          <w:hyperlink w:anchor="_Toc74176388" w:history="1">
+          <w:hyperlink w:anchor="_Toc74782576" w:history="1">
             <w:r>
               <w:rPr>
                 <w:rStyle w:val="Hipercze"/>
@@ -96,7 +105,7 @@
                 <w:noProof/>
                 <w:webHidden/>
               </w:rPr>
-              <w:instrText xml:space="preserve"> PAGEREF _Toc74176388 \h </w:instrText>
+              <w:instrText xml:space="preserve"> PAGEREF _Toc74782576 \h </w:instrText>
             </w:r>
             <w:r>
               <w:rPr>
@@ -139,7 +148,7 @@
               <w:lang w:eastAsia="pl-PL"/>
             </w:rPr>
           </w:pPr>
-          <w:hyperlink w:anchor="_Toc74176389" w:history="1">
+          <w:hyperlink w:anchor="_Toc74782577" w:history="1">
             <w:r>
               <w:rPr>
                 <w:rStyle w:val="Hipercze"/>
@@ -166,7 +175,7 @@
                 <w:noProof/>
                 <w:webHidden/>
               </w:rPr>
-              <w:instrText xml:space="preserve"> PAGEREF _Toc74176389 \h </w:instrText>
+              <w:instrText xml:space="preserve"> PAGEREF _Toc74782577 \h </w:instrText>
             </w:r>
             <w:r>
               <w:rPr>
@@ -209,7 +218,7 @@
               <w:lang w:eastAsia="pl-PL"/>
             </w:rPr>
           </w:pPr>
-          <w:hyperlink w:anchor="_Toc74176390" w:history="1">
+          <w:hyperlink w:anchor="_Toc74782578" w:history="1">
             <w:r>
               <w:rPr>
                 <w:rStyle w:val="Hipercze"/>
@@ -236,7 +245,7 @@
                 <w:noProof/>
                 <w:webHidden/>
               </w:rPr>
-              <w:instrText xml:space="preserve"> PAGEREF _Toc74176390 \h </w:instrText>
+              <w:instrText xml:space="preserve"> PAGEREF _Toc74782578 \h </w:instrText>
             </w:r>
             <w:r>
               <w:rPr>
@@ -279,7 +288,7 @@
               <w:lang w:eastAsia="pl-PL"/>
             </w:rPr>
           </w:pPr>
-          <w:hyperlink w:anchor="_Toc74176391" w:history="1">
+          <w:hyperlink w:anchor="_Toc74782579" w:history="1">
             <w:r>
               <w:rPr>
                 <w:rStyle w:val="Hipercze"/>
@@ -306,7 +315,7 @@
                 <w:noProof/>
                 <w:webHidden/>
               </w:rPr>
-              <w:instrText xml:space="preserve"> PAGEREF _Toc74176391 \h </w:instrText>
+              <w:instrText xml:space="preserve"> PAGEREF _Toc74782579 \h </w:instrText>
             </w:r>
             <w:r>
               <w:rPr>
@@ -349,7 +358,7 @@
               <w:lang w:eastAsia="pl-PL"/>
             </w:rPr>
           </w:pPr>
-          <w:hyperlink w:anchor="_Toc74176392" w:history="1">
+          <w:hyperlink w:anchor="_Toc74782580" w:history="1">
             <w:r>
               <w:rPr>
                 <w:rStyle w:val="Hipercze"/>
@@ -376,7 +385,7 @@
                 <w:noProof/>
                 <w:webHidden/>
               </w:rPr>
-              <w:instrText xml:space="preserve"> PAGEREF _Toc74176392 \h </w:instrText>
+              <w:instrText xml:space="preserve"> PAGEREF _Toc74782580 \h </w:instrText>
             </w:r>
             <w:r>
               <w:rPr>
@@ -419,7 +428,7 @@
               <w:lang w:eastAsia="pl-PL"/>
             </w:rPr>
           </w:pPr>
-          <w:hyperlink w:anchor="_Toc74176393" w:history="1">
+          <w:hyperlink w:anchor="_Toc74782581" w:history="1">
             <w:r>
               <w:rPr>
                 <w:rStyle w:val="Hipercze"/>
@@ -446,7 +455,7 @@
                 <w:noProof/>
                 <w:webHidden/>
               </w:rPr>
-              <w:instrText xml:space="preserve"> PAGEREF _Toc74176393 \h </w:instrText>
+              <w:instrText xml:space="preserve"> PAGEREF _Toc74782581 \h </w:instrText>
             </w:r>
             <w:r>
               <w:rPr>
@@ -489,7 +498,7 @@
               <w:lang w:eastAsia="pl-PL"/>
             </w:rPr>
           </w:pPr>
-          <w:hyperlink w:anchor="_Toc74176394" w:history="1">
+          <w:hyperlink w:anchor="_Toc74782582" w:history="1">
             <w:r>
               <w:rPr>
                 <w:rStyle w:val="Hipercze"/>
@@ -516,7 +525,7 @@
                 <w:noProof/>
                 <w:webHidden/>
               </w:rPr>
-              <w:instrText xml:space="preserve"> PAGEREF _Toc74176394 \h </w:instrText>
+              <w:instrText xml:space="preserve"> PAGEREF _Toc74782582 \h </w:instrText>
             </w:r>
             <w:r>
               <w:rPr>
@@ -559,7 +568,7 @@
               <w:lang w:eastAsia="pl-PL"/>
             </w:rPr>
           </w:pPr>
-          <w:hyperlink w:anchor="_Toc74176395" w:history="1">
+          <w:hyperlink w:anchor="_Toc74782583" w:history="1">
             <w:r>
               <w:rPr>
                 <w:rStyle w:val="Hipercze"/>
@@ -586,7 +595,7 @@
                 <w:noProof/>
                 <w:webHidden/>
               </w:rPr>
-              <w:instrText xml:space="preserve"> PAGEREF _Toc74176395 \h </w:instrText>
+              <w:instrText xml:space="preserve"> PAGEREF _Toc74782583 \h </w:instrText>
             </w:r>
             <w:r>
               <w:rPr>
@@ -629,7 +638,7 @@
               <w:lang w:eastAsia="pl-PL"/>
             </w:rPr>
           </w:pPr>
-          <w:hyperlink w:anchor="_Toc74176396" w:history="1">
+          <w:hyperlink w:anchor="_Toc74782584" w:history="1">
             <w:r>
               <w:rPr>
                 <w:rStyle w:val="Hipercze"/>
@@ -656,7 +665,7 @@
                 <w:noProof/>
                 <w:webHidden/>
               </w:rPr>
-              <w:instrText xml:space="preserve"> PAGEREF _Toc74176396 \h </w:instrText>
+              <w:instrText xml:space="preserve"> PAGEREF _Toc74782584 \h </w:instrText>
             </w:r>
             <w:r>
               <w:rPr>
@@ -699,7 +708,7 @@
               <w:lang w:eastAsia="pl-PL"/>
             </w:rPr>
           </w:pPr>
-          <w:hyperlink w:anchor="_Toc74176397" w:history="1">
+          <w:hyperlink w:anchor="_Toc74782585" w:history="1">
             <w:r>
               <w:rPr>
                 <w:rStyle w:val="Hipercze"/>
@@ -726,7 +735,7 @@
                 <w:noProof/>
                 <w:webHidden/>
               </w:rPr>
-              <w:instrText xml:space="preserve"> PAGEREF _Toc74176397 \h </w:instrText>
+              <w:instrText xml:space="preserve"> PAGEREF _Toc74782585 \h </w:instrText>
             </w:r>
             <w:r>
               <w:rPr>
@@ -769,7 +778,7 @@
               <w:lang w:eastAsia="pl-PL"/>
             </w:rPr>
           </w:pPr>
-          <w:hyperlink w:anchor="_Toc74176398" w:history="1">
+          <w:hyperlink w:anchor="_Toc74782586" w:history="1">
             <w:r>
               <w:rPr>
                 <w:rStyle w:val="Hipercze"/>
@@ -796,7 +805,7 @@
                 <w:noProof/>
                 <w:webHidden/>
               </w:rPr>
-              <w:instrText xml:space="preserve"> PAGEREF _Toc74176398 \h </w:instrText>
+              <w:instrText xml:space="preserve"> PAGEREF _Toc74782586 \h </w:instrText>
             </w:r>
             <w:r>
               <w:rPr>
@@ -839,7 +848,7 @@
               <w:lang w:eastAsia="pl-PL"/>
             </w:rPr>
           </w:pPr>
-          <w:hyperlink w:anchor="_Toc74176399" w:history="1">
+          <w:hyperlink w:anchor="_Toc74782587" w:history="1">
             <w:r>
               <w:rPr>
                 <w:rStyle w:val="Hipercze"/>
@@ -866,7 +875,7 @@
                 <w:noProof/>
                 <w:webHidden/>
               </w:rPr>
-              <w:instrText xml:space="preserve"> PAGEREF _Toc74176399 \h </w:instrText>
+              <w:instrText xml:space="preserve"> PAGEREF _Toc74782587 \h </w:instrText>
             </w:r>
             <w:r>
               <w:rPr>
@@ -909,7 +918,7 @@
               <w:lang w:eastAsia="pl-PL"/>
             </w:rPr>
           </w:pPr>
-          <w:hyperlink w:anchor="_Toc74176400" w:history="1">
+          <w:hyperlink w:anchor="_Toc74782588" w:history="1">
             <w:r>
               <w:rPr>
                 <w:rStyle w:val="Hipercze"/>
@@ -936,7 +945,7 @@
                 <w:noProof/>
                 <w:webHidden/>
               </w:rPr>
-              <w:instrText xml:space="preserve"> PAGEREF _Toc74176400 \h </w:instrText>
+              <w:instrText xml:space="preserve"> PAGEREF _Toc74782588 \h </w:instrText>
             </w:r>
             <w:r>
               <w:rPr>
@@ -979,7 +988,7 @@
               <w:lang w:eastAsia="pl-PL"/>
             </w:rPr>
           </w:pPr>
-          <w:hyperlink w:anchor="_Toc74176401" w:history="1">
+          <w:hyperlink w:anchor="_Toc74782589" w:history="1">
             <w:r>
               <w:rPr>
                 <w:rStyle w:val="Hipercze"/>
@@ -1006,7 +1015,7 @@
                 <w:noProof/>
                 <w:webHidden/>
               </w:rPr>
-              <w:instrText xml:space="preserve"> PAGEREF _Toc74176401 \h </w:instrText>
+              <w:instrText xml:space="preserve"> PAGEREF _Toc74782589 \h </w:instrText>
             </w:r>
             <w:r>
               <w:rPr>
@@ -1049,7 +1058,7 @@
               <w:lang w:eastAsia="pl-PL"/>
             </w:rPr>
           </w:pPr>
-          <w:hyperlink w:anchor="_Toc74176402" w:history="1">
+          <w:hyperlink w:anchor="_Toc74782590" w:history="1">
             <w:r>
               <w:rPr>
                 <w:rStyle w:val="Hipercze"/>
@@ -1076,7 +1085,7 @@
                 <w:noProof/>
                 <w:webHidden/>
               </w:rPr>
-              <w:instrText xml:space="preserve"> PAGEREF _Toc74176402 \h </w:instrText>
+              <w:instrText xml:space="preserve"> PAGEREF _Toc74782590 \h </w:instrText>
             </w:r>
             <w:r>
               <w:rPr>
@@ -1119,7 +1128,7 @@
               <w:lang w:eastAsia="pl-PL"/>
             </w:rPr>
           </w:pPr>
-          <w:hyperlink w:anchor="_Toc74176403" w:history="1">
+          <w:hyperlink w:anchor="_Toc74782591" w:history="1">
             <w:r>
               <w:rPr>
                 <w:rStyle w:val="Hipercze"/>
@@ -1146,7 +1155,7 @@
                 <w:noProof/>
                 <w:webHidden/>
               </w:rPr>
-              <w:instrText xml:space="preserve"> PAGEREF _Toc74176403 \h </w:instrText>
+              <w:instrText xml:space="preserve"> PAGEREF _Toc74782591 \h </w:instrText>
             </w:r>
             <w:r>
               <w:rPr>
@@ -1189,7 +1198,7 @@
               <w:lang w:eastAsia="pl-PL"/>
             </w:rPr>
           </w:pPr>
-          <w:hyperlink w:anchor="_Toc74176404" w:history="1">
+          <w:hyperlink w:anchor="_Toc74782592" w:history="1">
             <w:r>
               <w:rPr>
                 <w:rStyle w:val="Hipercze"/>
@@ -1216,7 +1225,7 @@
                 <w:noProof/>
                 <w:webHidden/>
               </w:rPr>
-              <w:instrText xml:space="preserve"> PAGEREF _Toc74176404 \h </w:instrText>
+              <w:instrText xml:space="preserve"> PAGEREF _Toc74782592 \h </w:instrText>
             </w:r>
             <w:r>
               <w:rPr>
@@ -1259,7 +1268,7 @@
               <w:lang w:eastAsia="pl-PL"/>
             </w:rPr>
           </w:pPr>
-          <w:hyperlink w:anchor="_Toc74176405" w:history="1">
+          <w:hyperlink w:anchor="_Toc74782593" w:history="1">
             <w:r>
               <w:rPr>
                 <w:rStyle w:val="Hipercze"/>
@@ -1286,7 +1295,7 @@
                 <w:noProof/>
                 <w:webHidden/>
               </w:rPr>
-              <w:instrText xml:space="preserve"> PAGEREF _Toc74176405 \h </w:instrText>
+              <w:instrText xml:space="preserve"> PAGEREF _Toc74782593 \h </w:instrText>
             </w:r>
             <w:r>
               <w:rPr>
@@ -1329,7 +1338,7 @@
               <w:lang w:eastAsia="pl-PL"/>
             </w:rPr>
           </w:pPr>
-          <w:hyperlink w:anchor="_Toc74176406" w:history="1">
+          <w:hyperlink w:anchor="_Toc74782594" w:history="1">
             <w:r>
               <w:rPr>
                 <w:rStyle w:val="Hipercze"/>
@@ -1356,7 +1365,7 @@
                 <w:noProof/>
                 <w:webHidden/>
               </w:rPr>
-              <w:instrText xml:space="preserve"> PAGEREF _Toc74176406 \h </w:instrText>
+              <w:instrText xml:space="preserve"> PAGEREF _Toc74782594 \h </w:instrText>
             </w:r>
             <w:r>
               <w:rPr>
@@ -1399,7 +1408,7 @@
               <w:lang w:eastAsia="pl-PL"/>
             </w:rPr>
           </w:pPr>
-          <w:hyperlink w:anchor="_Toc74176407" w:history="1">
+          <w:hyperlink w:anchor="_Toc74782595" w:history="1">
             <w:r>
               <w:rPr>
                 <w:rStyle w:val="Hipercze"/>
@@ -1426,7 +1435,7 @@
                 <w:noProof/>
                 <w:webHidden/>
               </w:rPr>
-              <w:instrText xml:space="preserve"> PAGEREF _Toc74176407 \h </w:instrText>
+              <w:instrText xml:space="preserve"> PAGEREF _Toc74782595 \h </w:instrText>
             </w:r>
             <w:r>
               <w:rPr>
@@ -1469,7 +1478,7 @@
               <w:lang w:eastAsia="pl-PL"/>
             </w:rPr>
           </w:pPr>
-          <w:hyperlink w:anchor="_Toc74176408" w:history="1">
+          <w:hyperlink w:anchor="_Toc74782596" w:history="1">
             <w:r>
               <w:rPr>
                 <w:rStyle w:val="Hipercze"/>
@@ -1496,7 +1505,7 @@
                 <w:noProof/>
                 <w:webHidden/>
               </w:rPr>
-              <w:instrText xml:space="preserve"> PAGEREF _Toc74176408 \h </w:instrText>
+              <w:instrText xml:space="preserve"> PAGEREF _Toc74782596 \h </w:instrText>
             </w:r>
             <w:r>
               <w:rPr>
@@ -1539,7 +1548,7 @@
               <w:lang w:eastAsia="pl-PL"/>
             </w:rPr>
           </w:pPr>
-          <w:hyperlink w:anchor="_Toc74176409" w:history="1">
+          <w:hyperlink w:anchor="_Toc74782597" w:history="1">
             <w:r>
               <w:rPr>
                 <w:rStyle w:val="Hipercze"/>
@@ -1566,7 +1575,7 @@
                 <w:noProof/>
                 <w:webHidden/>
               </w:rPr>
-              <w:instrText xml:space="preserve"> PAGEREF _Toc74176409 \h </w:instrText>
+              <w:instrText xml:space="preserve"> PAGEREF _Toc74782597 \h </w:instrText>
             </w:r>
             <w:r>
               <w:rPr>
@@ -1609,7 +1618,7 @@
               <w:lang w:eastAsia="pl-PL"/>
             </w:rPr>
           </w:pPr>
-          <w:hyperlink w:anchor="_Toc74176410" w:history="1">
+          <w:hyperlink w:anchor="_Toc74782598" w:history="1">
             <w:r>
               <w:rPr>
                 <w:rStyle w:val="Hipercze"/>
@@ -1636,7 +1645,7 @@
                 <w:noProof/>
                 <w:webHidden/>
               </w:rPr>
-              <w:instrText xml:space="preserve"> PAGEREF _Toc74176410 \h </w:instrText>
+              <w:instrText xml:space="preserve"> PAGEREF _Toc74782598 \h </w:instrText>
             </w:r>
             <w:r>
               <w:rPr>
@@ -1679,7 +1688,7 @@
               <w:lang w:eastAsia="pl-PL"/>
             </w:rPr>
           </w:pPr>
-          <w:hyperlink w:anchor="_Toc74176411" w:history="1">
+          <w:hyperlink w:anchor="_Toc74782599" w:history="1">
             <w:r>
               <w:rPr>
                 <w:rStyle w:val="Hipercze"/>
@@ -1706,7 +1715,7 @@
                 <w:noProof/>
                 <w:webHidden/>
               </w:rPr>
-              <w:instrText xml:space="preserve"> PAGEREF _Toc74176411 \h </w:instrText>
+              <w:instrText xml:space="preserve"> PAGEREF _Toc74782599 \h </w:instrText>
             </w:r>
             <w:r>
               <w:rPr>
@@ -1726,7 +1735,7 @@
                 <w:noProof/>
                 <w:webHidden/>
               </w:rPr>
-              <w:t>16</w:t>
+              <w:t>17</w:t>
             </w:r>
             <w:r>
               <w:rPr>
@@ -1749,27 +1758,13 @@
               <w:lang w:eastAsia="pl-PL"/>
             </w:rPr>
           </w:pPr>
-          <w:hyperlink w:anchor="_Toc74176412" w:history="1">
+          <w:hyperlink w:anchor="_Toc74782600" w:history="1">
             <w:r>
               <w:rPr>
                 <w:rStyle w:val="Hipercze"/>
                 <w:noProof/>
               </w:rPr>
-              <w:t>Decyzje projekt</w:t>
-            </w:r>
-            <w:r>
-              <w:rPr>
-                <w:rStyle w:val="Hipercze"/>
-                <w:noProof/>
-              </w:rPr>
-              <w:t>o</w:t>
-            </w:r>
-            <w:r>
-              <w:rPr>
-                <w:rStyle w:val="Hipercze"/>
-                <w:noProof/>
-              </w:rPr>
-              <w:t>we</w:t>
+              <w:t>Decyzje projektowe</w:t>
             </w:r>
             <w:r>
               <w:rPr>
@@ -1790,7 +1785,7 @@
                 <w:noProof/>
                 <w:webHidden/>
               </w:rPr>
-              <w:instrText xml:space="preserve"> PAGEREF _Toc74176412 \h </w:instrText>
+              <w:instrText xml:space="preserve"> PAGEREF _Toc74782600 \h </w:instrText>
             </w:r>
             <w:r>
               <w:rPr>
@@ -1810,7 +1805,7 @@
                 <w:noProof/>
                 <w:webHidden/>
               </w:rPr>
-              <w:t>16</w:t>
+              <w:t>17</w:t>
             </w:r>
             <w:r>
               <w:rPr>
@@ -1833,7 +1828,7 @@
               <w:lang w:eastAsia="pl-PL"/>
             </w:rPr>
           </w:pPr>
-          <w:hyperlink w:anchor="_Toc74176413" w:history="1">
+          <w:hyperlink w:anchor="_Toc74782601" w:history="1">
             <w:r>
               <w:rPr>
                 <w:rStyle w:val="Hipercze"/>
@@ -1860,7 +1855,7 @@
                 <w:noProof/>
                 <w:webHidden/>
               </w:rPr>
-              <w:instrText xml:space="preserve"> PAGEREF _Toc74176413 \h </w:instrText>
+              <w:instrText xml:space="preserve"> PAGEREF _Toc74782601 \h </w:instrText>
             </w:r>
             <w:r>
               <w:rPr>
@@ -1880,7 +1875,7 @@
                 <w:noProof/>
                 <w:webHidden/>
               </w:rPr>
-              <w:t>17</w:t>
+              <w:t>18</w:t>
             </w:r>
             <w:r>
               <w:rPr>
@@ -1903,7 +1898,7 @@
               <w:lang w:eastAsia="pl-PL"/>
             </w:rPr>
           </w:pPr>
-          <w:hyperlink w:anchor="_Toc74176414" w:history="1">
+          <w:hyperlink w:anchor="_Toc74782602" w:history="1">
             <w:r>
               <w:rPr>
                 <w:rStyle w:val="Hipercze"/>
@@ -1930,7 +1925,7 @@
                 <w:noProof/>
                 <w:webHidden/>
               </w:rPr>
-              <w:instrText xml:space="preserve"> PAGEREF _Toc74176414 \h </w:instrText>
+              <w:instrText xml:space="preserve"> PAGEREF _Toc74782602 \h </w:instrText>
             </w:r>
             <w:r>
               <w:rPr>
@@ -1950,7 +1945,7 @@
                 <w:noProof/>
                 <w:webHidden/>
               </w:rPr>
-              <w:t>17</w:t>
+              <w:t>19</w:t>
             </w:r>
             <w:r>
               <w:rPr>
@@ -1973,7 +1968,7 @@
               <w:lang w:eastAsia="pl-PL"/>
             </w:rPr>
           </w:pPr>
-          <w:hyperlink w:anchor="_Toc74176415" w:history="1">
+          <w:hyperlink w:anchor="_Toc74782603" w:history="1">
             <w:r>
               <w:rPr>
                 <w:rStyle w:val="Hipercze"/>
@@ -2000,7 +1995,7 @@
                 <w:noProof/>
                 <w:webHidden/>
               </w:rPr>
-              <w:instrText xml:space="preserve"> PAGEREF _Toc74176415 \h </w:instrText>
+              <w:instrText xml:space="preserve"> PAGEREF _Toc74782603 \h </w:instrText>
             </w:r>
             <w:r>
               <w:rPr>
@@ -2020,7 +2015,7 @@
                 <w:noProof/>
                 <w:webHidden/>
               </w:rPr>
-              <w:t>17</w:t>
+              <w:t>19</w:t>
             </w:r>
             <w:r>
               <w:rPr>
@@ -2072,7 +2067,7 @@
           <w:szCs w:val="22"/>
         </w:rPr>
       </w:pPr>
-      <w:bookmarkStart w:id="0" w:name="_Toc74176388"/>
+      <w:bookmarkStart w:id="0" w:name="_Toc74782576"/>
       <w:r>
         <w:rPr>
           <w:rStyle w:val="Nagwek1Znak"/>
@@ -2104,7 +2099,7 @@
       <w:pPr>
         <w:pStyle w:val="Nagwek1"/>
       </w:pPr>
-      <w:bookmarkStart w:id="1" w:name="_Toc74176389"/>
+      <w:bookmarkStart w:id="1" w:name="_Toc74782577"/>
       <w:r>
         <w:rPr>
           <w:rStyle w:val="Nagwek1Znak"/>
@@ -2130,13 +2125,7 @@
         <w:t xml:space="preserve"> </w:t>
       </w:r>
       <w:r>
-        <w:t xml:space="preserve">zastąpienie kasjerów stacjonarnych </w:t>
-      </w:r>
-      <w:r>
-        <w:t xml:space="preserve">aplikacją </w:t>
-      </w:r>
-      <w:r>
-        <w:t>w barach na wynos, stacjach benzynowych i wszędzie tam gdzie opłacamy usługę lub kupujemy produkt nie musząc wchodzić w kontakt ze sprzedawcą.</w:t>
+        <w:t>zastąpienie kasjerów stacjonarnych aplikacją w barach na wynos, stacjach benzynowych i wszędzie tam gdzie opłacamy usługę lub kupujemy produkt nie musząc wchodzić w kontakt ze sprzedawcą.</w:t>
       </w:r>
       <w:r>
         <w:t xml:space="preserve"> </w:t>
@@ -2165,7 +2154,7 @@
       <w:pPr>
         <w:pStyle w:val="Nagwek1"/>
       </w:pPr>
-      <w:bookmarkStart w:id="2" w:name="_Toc74176390"/>
+      <w:bookmarkStart w:id="2" w:name="_Toc74782578"/>
       <w:r>
         <w:t>Za</w:t>
       </w:r>
@@ -2200,7 +2189,7 @@
       <w:pPr>
         <w:pStyle w:val="Nagwek1"/>
       </w:pPr>
-      <w:bookmarkStart w:id="3" w:name="_Toc74176391"/>
+      <w:bookmarkStart w:id="3" w:name="_Toc74782579"/>
       <w:r>
         <w:t>Użytkownicy systemu</w:t>
       </w:r>
@@ -2283,7 +2272,7 @@
       <w:pPr>
         <w:pStyle w:val="Nagwek1"/>
       </w:pPr>
-      <w:bookmarkStart w:id="4" w:name="_Toc74176392"/>
+      <w:bookmarkStart w:id="4" w:name="_Toc74782580"/>
       <w:r>
         <w:t>Wymagania użytkownika</w:t>
       </w:r>
@@ -2293,7 +2282,7 @@
       <w:pPr>
         <w:pStyle w:val="Nagwek3"/>
       </w:pPr>
-      <w:bookmarkStart w:id="5" w:name="_Toc74176393"/>
+      <w:bookmarkStart w:id="5" w:name="_Toc74782581"/>
       <w:r>
         <w:t>System p</w:t>
       </w:r>
@@ -5436,7 +5425,7 @@
       <w:pPr>
         <w:pStyle w:val="Nagwek3"/>
       </w:pPr>
-      <w:bookmarkStart w:id="6" w:name="_Toc74176394"/>
+      <w:bookmarkStart w:id="6" w:name="_Toc74782582"/>
       <w:r>
         <w:lastRenderedPageBreak/>
         <w:t xml:space="preserve">Oczekuje się, że system będzie </w:t>
@@ -5598,7 +5587,7 @@
       <w:pPr>
         <w:pStyle w:val="Nagwek3"/>
       </w:pPr>
-      <w:bookmarkStart w:id="7" w:name="_Toc74176395"/>
+      <w:bookmarkStart w:id="7" w:name="_Toc74782583"/>
       <w:r>
         <w:t xml:space="preserve">System powinien spełniać następujące </w:t>
       </w:r>
@@ -5755,7 +5744,7 @@
       <w:pPr>
         <w:pStyle w:val="Nagwek1"/>
       </w:pPr>
-      <w:bookmarkStart w:id="8" w:name="_Toc74176396"/>
+      <w:bookmarkStart w:id="8" w:name="_Toc74782584"/>
       <w:r>
         <w:lastRenderedPageBreak/>
         <w:t>Wymagania funkcjonalne</w:t>
@@ -5769,7 +5758,7 @@
           <w:rStyle w:val="Nagwek3Znak"/>
         </w:rPr>
       </w:pPr>
-      <w:bookmarkStart w:id="9" w:name="_Toc74176397"/>
+      <w:bookmarkStart w:id="9" w:name="_Toc74782585"/>
       <w:r>
         <w:rPr>
           <w:rStyle w:val="Nagwek3Znak"/>
@@ -5869,7 +5858,7 @@
           <w:rStyle w:val="Nagwek3Znak"/>
         </w:rPr>
       </w:pPr>
-      <w:bookmarkStart w:id="10" w:name="_Toc74176398"/>
+      <w:bookmarkStart w:id="10" w:name="_Toc74782586"/>
       <w:r>
         <w:rPr>
           <w:rStyle w:val="Nagwek3Znak"/>
@@ -5912,7 +5901,7 @@
             <v:path o:extrusionok="f" gradientshapeok="t" o:connecttype="rect"/>
             <o:lock v:ext="edit" aspectratio="t"/>
           </v:shapetype>
-          <v:shape id="_x0000_i1045" type="#_x0000_t75" style="width:523pt;height:210.55pt">
+          <v:shape id="_x0000_i1025" type="#_x0000_t75" style="width:522.5pt;height:210.85pt">
             <v:imagedata r:id="rId9" o:title="Diagram aktywności"/>
           </v:shape>
         </w:pict>
@@ -6196,7 +6185,7 @@
           <w:rStyle w:val="Nagwek3Znak"/>
         </w:rPr>
       </w:pPr>
-      <w:bookmarkStart w:id="11" w:name="_Toc74176399"/>
+      <w:bookmarkStart w:id="11" w:name="_Toc74782587"/>
       <w:r>
         <w:rPr>
           <w:rStyle w:val="Nagwek3Znak"/>
@@ -6222,7 +6211,7 @@
           <w:lang w:eastAsia="pl-PL"/>
         </w:rPr>
         <w:pict w14:anchorId="7B1017F7">
-          <v:shape id="_x0000_i1046" type="#_x0000_t75" style="width:523pt;height:378.35pt">
+          <v:shape id="_x0000_i1026" type="#_x0000_t75" style="width:522.5pt;height:378.5pt">
             <v:imagedata r:id="rId10" o:title="Diagram kontekstowy"/>
           </v:shape>
         </w:pict>
@@ -6230,72 +6219,22 @@
       <w:r>
         <w:br/>
       </w:r>
-      <w:r>
-        <w:br/>
-      </w:r>
-      <w:r>
-        <w:br/>
-      </w:r>
-      <w:r>
-        <w:br/>
-      </w:r>
-      <w:r>
-        <w:br/>
-      </w:r>
-      <w:r>
-        <w:br/>
-      </w:r>
-      <w:r>
-        <w:br/>
-      </w:r>
-      <w:r>
-        <w:br/>
-      </w:r>
-      <w:r>
-        <w:br/>
-      </w:r>
-      <w:r>
-        <w:br/>
-      </w:r>
-      <w:r>
-        <w:br/>
-      </w:r>
-      <w:r>
-        <w:br/>
-      </w:r>
-      <w:r>
-        <w:br/>
-      </w:r>
-      <w:r>
-        <w:br/>
-      </w:r>
-      <w:r>
-        <w:br/>
-      </w:r>
-      <w:r>
-        <w:br/>
-      </w:r>
-      <w:r>
-        <w:br/>
-      </w:r>
-      <w:r>
-        <w:br/>
-      </w:r>
-      <w:r>
-        <w:br/>
-      </w:r>
-      <w:r>
-        <w:br/>
-      </w:r>
-      <w:r>
-        <w:br/>
-      </w:r>
+    </w:p>
+    <w:p>
+      <w:pPr>
+        <w:sectPr>
+          <w:pgSz w:w="11906" w:h="16838"/>
+          <w:pgMar w:top="720" w:right="720" w:bottom="720" w:left="720" w:header="708" w:footer="708" w:gutter="0"/>
+          <w:cols w:space="708"/>
+          <w:docGrid w:linePitch="360"/>
+        </w:sectPr>
+      </w:pPr>
     </w:p>
     <w:p>
       <w:pPr>
         <w:pStyle w:val="Nagwek1"/>
       </w:pPr>
-      <w:bookmarkStart w:id="12" w:name="_Toc74176400"/>
+      <w:bookmarkStart w:id="12" w:name="_Toc74782588"/>
       <w:r>
         <w:lastRenderedPageBreak/>
         <w:t>Analityczny diagram klas</w:t>
@@ -6303,27 +6242,18 @@
       <w:bookmarkEnd w:id="12"/>
     </w:p>
     <w:p>
-      <w:r>
-        <w:br/>
-      </w:r>
-    </w:p>
-    <w:p>
-      <w:r>
-        <w:br/>
-      </w:r>
-      <w:r>
-        <w:br/>
-      </w:r>
+      <w:pPr>
+        <w:jc w:val="center"/>
+      </w:pPr>
       <w:r>
         <w:rPr>
           <w:noProof/>
-          <w:lang w:eastAsia="pl-PL"/>
         </w:rPr>
         <w:drawing>
-          <wp:inline distT="0" distB="0" distL="0" distR="0" wp14:anchorId="33744981" wp14:editId="0F34AD90">
-            <wp:extent cx="6645910" cy="5610860"/>
-            <wp:effectExtent l="0" t="0" r="2540" b="8890"/>
-            <wp:docPr id="6" name="Obraz 6"/>
+          <wp:inline distT="0" distB="0" distL="0" distR="0" wp14:anchorId="3ECE800E" wp14:editId="3F3FEE82">
+            <wp:extent cx="7004649" cy="6313560"/>
+            <wp:effectExtent l="0" t="0" r="6350" b="0"/>
+            <wp:docPr id="5" name="Obraz 5"/>
             <wp:cNvGraphicFramePr>
               <a:graphicFrameLocks xmlns:a="http://schemas.openxmlformats.org/drawingml/2006/main" noChangeAspect="1"/>
             </wp:cNvGraphicFramePr>
@@ -6331,8 +6261,10 @@
               <a:graphicData uri="http://schemas.openxmlformats.org/drawingml/2006/picture">
                 <pic:pic xmlns:pic="http://schemas.openxmlformats.org/drawingml/2006/picture">
                   <pic:nvPicPr>
-                    <pic:cNvPr id="6" name="Diagram klas.jpg"/>
-                    <pic:cNvPicPr/>
+                    <pic:cNvPr id="0" name="Picture 5"/>
+                    <pic:cNvPicPr>
+                      <a:picLocks noChangeAspect="1" noChangeArrowheads="1"/>
+                    </pic:cNvPicPr>
                   </pic:nvPicPr>
                   <pic:blipFill>
                     <a:blip r:embed="rId11">
@@ -6342,18 +6274,23 @@
                         </a:ext>
                       </a:extLst>
                     </a:blip>
+                    <a:srcRect/>
                     <a:stretch>
                       <a:fillRect/>
                     </a:stretch>
                   </pic:blipFill>
-                  <pic:spPr>
+                  <pic:spPr bwMode="auto">
                     <a:xfrm>
                       <a:off x="0" y="0"/>
-                      <a:ext cx="6645910" cy="5610860"/>
+                      <a:ext cx="7024385" cy="6331349"/>
                     </a:xfrm>
                     <a:prstGeom prst="rect">
                       <a:avLst/>
                     </a:prstGeom>
+                    <a:noFill/>
+                    <a:ln>
+                      <a:noFill/>
+                    </a:ln>
                   </pic:spPr>
                 </pic:pic>
               </a:graphicData>
@@ -6361,60 +6298,23 @@
           </wp:inline>
         </w:drawing>
       </w:r>
-      <w:r>
-        <w:br/>
-      </w:r>
-      <w:r>
-        <w:br/>
-      </w:r>
-      <w:r>
-        <w:br/>
-      </w:r>
-      <w:r>
-        <w:br/>
-      </w:r>
-      <w:r>
-        <w:br/>
-      </w:r>
-      <w:r>
-        <w:br/>
-      </w:r>
-      <w:r>
-        <w:br/>
-      </w:r>
-      <w:r>
-        <w:br/>
-      </w:r>
-      <w:r>
-        <w:br/>
-      </w:r>
-      <w:r>
-        <w:br/>
-      </w:r>
-      <w:r>
-        <w:br/>
-      </w:r>
-      <w:r>
-        <w:br/>
-      </w:r>
-      <w:r>
-        <w:br/>
-      </w:r>
-      <w:r>
-        <w:br/>
-      </w:r>
-      <w:r>
-        <w:br/>
-      </w:r>
-      <w:r>
-        <w:br/>
-      </w:r>
     </w:p>
     <w:p>
       <w:pPr>
         <w:pStyle w:val="Nagwek1"/>
-      </w:pPr>
-      <w:bookmarkStart w:id="13" w:name="_Toc74176401"/>
+        <w:sectPr>
+          <w:pgSz w:w="16838" w:h="11906" w:orient="landscape"/>
+          <w:pgMar w:top="720" w:right="720" w:bottom="720" w:left="720" w:header="708" w:footer="708" w:gutter="0"/>
+          <w:cols w:space="708"/>
+          <w:docGrid w:linePitch="360"/>
+        </w:sectPr>
+      </w:pPr>
+    </w:p>
+    <w:p>
+      <w:pPr>
+        <w:pStyle w:val="Nagwek1"/>
+      </w:pPr>
+      <w:bookmarkStart w:id="13" w:name="_Toc74782589"/>
       <w:r>
         <w:lastRenderedPageBreak/>
         <w:t>Wymagania niefunkcjonalne</w:t>
@@ -6739,7 +6639,7 @@
       <w:pPr>
         <w:pStyle w:val="Nagwek1"/>
       </w:pPr>
-      <w:bookmarkStart w:id="14" w:name="_Toc74176402"/>
+      <w:bookmarkStart w:id="14" w:name="_Toc74782590"/>
       <w:r>
         <w:lastRenderedPageBreak/>
         <w:t>Przypad</w:t>
@@ -6756,7 +6656,7 @@
       <w:pPr>
         <w:pStyle w:val="Nagwek2"/>
       </w:pPr>
-      <w:bookmarkStart w:id="15" w:name="_Toc74176403"/>
+      <w:bookmarkStart w:id="15" w:name="_Toc74782591"/>
       <w:r>
         <w:t>Powielony diagram aktywności</w:t>
       </w:r>
@@ -6837,7 +6737,7 @@
       <w:pPr>
         <w:pStyle w:val="Nagwek2"/>
       </w:pPr>
-      <w:bookmarkStart w:id="16" w:name="_Toc74176404"/>
+      <w:bookmarkStart w:id="16" w:name="_Toc74782592"/>
       <w:r>
         <w:lastRenderedPageBreak/>
         <w:t>Scenariusz przypadku „Utworzenie zamówienia”</w:t>
@@ -6853,6 +6753,7 @@
       </w:r>
       <w:bookmarkEnd w:id="16"/>
     </w:p>
+    <w:p/>
     <w:tbl>
       <w:tblPr>
         <w:tblStyle w:val="Tabela-Siatka"/>
@@ -7124,112 +7025,16 @@
     <w:p/>
     <w:p>
       <w:r>
-        <w:t xml:space="preserve">Scenariusz rozpoczyna się w momencie kiedy </w:t>
-      </w:r>
-      <w:r>
-        <w:t xml:space="preserve">zalogowany </w:t>
-      </w:r>
-      <w:r>
-        <w:t>użytkownik chce dokonać zakupu z lokalu.</w:t>
-      </w:r>
-    </w:p>
-    <w:p>
-      <w:r>
-        <w:t>U</w:t>
-      </w:r>
-      <w:r>
-        <w:t xml:space="preserve">żytkownik </w:t>
-      </w:r>
-      <w:r>
-        <w:t xml:space="preserve">przeglądając ofertę lokalu wybiera interesujące go pozycje. Spowoduje to dodanie tych pozycji do koszyka. </w:t>
-      </w:r>
-    </w:p>
-    <w:p>
-      <w:r>
-        <w:t>Gdy użytkownik zdecyduje o chęci sfinalizowania zakupu</w:t>
-      </w:r>
-      <w:r>
-        <w:t>, przechodzi do podsumowania, na którym widzi wybrane przez siebie pozycje wraz z kwotą łączną</w:t>
-      </w:r>
-      <w:r>
-        <w:t>, a system sprawdza poprawność zamówienia</w:t>
-      </w:r>
-      <w:r>
-        <w:t>.</w:t>
-      </w:r>
-    </w:p>
-    <w:p>
-      <w:r>
-        <w:t>Sprawdzanie poprawności zamówienia polega na upewnieniu się że lokal wciąż posiada w ofercie odpowiednie produkty, w celu wyeliminowania kupna wycofanej w międzyczasie pozycji.</w:t>
-      </w:r>
-    </w:p>
-    <w:p>
-      <w:r>
-        <w:t>Potwierdzając finalizowanie zakupu użytkownik przechodzi do ekranu płatności,</w:t>
-      </w:r>
-      <w:r>
-        <w:t xml:space="preserve"> na którym wybrać musi kartę z której chce opłacić zakup.</w:t>
-      </w:r>
-      <w:r>
-        <w:t xml:space="preserve"> </w:t>
-      </w:r>
-    </w:p>
-    <w:p>
-      <w:r>
-        <w:t>J</w:t>
-      </w:r>
-      <w:r>
-        <w:t>eśli użytkownik nie ma dodanej karty płatniczej musi ją dodać przed przejściem do następnego kroku, w innym przypadku działanie to jest opcjonalne</w:t>
-      </w:r>
-      <w:r>
-        <w:t xml:space="preserve">. </w:t>
-      </w:r>
-      <w:r>
-        <w:t>Dodanie karty płatności polega na wyświetleniu formularza na numer karty, datę ważności oraz kod CVC</w:t>
-      </w:r>
-      <w:r>
-        <w:t>. Przed zapisaniem karty w bazie system weryfikuje poprawność wpisanych informacji, następnie blokuje na krótką chwilę 10 groszy na karcie w celu przetestowania działania karty.</w:t>
-      </w:r>
-    </w:p>
-    <w:p>
-      <w:r>
-        <w:t xml:space="preserve">Po wybraniu odpowiedniej opcji płatności system </w:t>
-      </w:r>
-      <w:r>
-        <w:t xml:space="preserve">ponownie </w:t>
-      </w:r>
-      <w:r>
-        <w:t>sprawdza poprawność</w:t>
-      </w:r>
-      <w:r>
-        <w:t xml:space="preserve"> zamówienia</w:t>
-      </w:r>
-      <w:r>
-        <w:t xml:space="preserve">, zapisuje </w:t>
-      </w:r>
-      <w:r>
-        <w:t xml:space="preserve">jego dane </w:t>
-      </w:r>
-      <w:r>
-        <w:t>w systemie</w:t>
-      </w:r>
-      <w:r>
-        <w:t>,</w:t>
-      </w:r>
-      <w:r>
-        <w:t xml:space="preserve"> a następnie obciąża kartę klienta zadaną kwotą. Po pobraniu płatności </w:t>
-      </w:r>
-      <w:r>
-        <w:t>aplikacja wyświetla potwierdzenie i prognozowany czas wykonania usługi.</w:t>
-      </w:r>
-    </w:p>
+        <w:br w:type="page"/>
+      </w:r>
+    </w:p>
+    <w:p/>
     <w:p>
       <w:pPr>
         <w:pStyle w:val="Nagwek2"/>
       </w:pPr>
-      <w:bookmarkStart w:id="17" w:name="_Toc74176405"/>
-      <w:r>
-        <w:lastRenderedPageBreak/>
+      <w:bookmarkStart w:id="17" w:name="_Toc74782593"/>
+      <w:r>
         <w:t>Diagram aktywności</w:t>
       </w:r>
       <w:bookmarkEnd w:id="17"/>
@@ -7295,7 +7100,7 @@
       <w:pPr>
         <w:pStyle w:val="Nagwek2"/>
       </w:pPr>
-      <w:bookmarkStart w:id="18" w:name="_Toc74176406"/>
+      <w:bookmarkStart w:id="18" w:name="_Toc74782594"/>
       <w:r>
         <w:t>Diagram stanu</w:t>
       </w:r>
@@ -7369,7 +7174,7 @@
       <w:pPr>
         <w:pStyle w:val="Nagwek2"/>
       </w:pPr>
-      <w:bookmarkStart w:id="19" w:name="_Toc74176407"/>
+      <w:bookmarkStart w:id="19" w:name="_Toc74782595"/>
       <w:r>
         <w:lastRenderedPageBreak/>
         <w:t>Diagram interakcji</w:t>
@@ -7389,10 +7194,10 @@
           <w:noProof/>
         </w:rPr>
         <w:drawing>
-          <wp:inline distT="0" distB="0" distL="0" distR="0" wp14:anchorId="788D6361" wp14:editId="2DFE3EB3">
-            <wp:extent cx="6638925" cy="6467475"/>
-            <wp:effectExtent l="0" t="0" r="9525" b="9525"/>
-            <wp:docPr id="4" name="Obraz 4"/>
+          <wp:inline distT="0" distB="0" distL="0" distR="0" wp14:anchorId="74E0BE51" wp14:editId="38F5A31C">
+            <wp:extent cx="6642100" cy="7668895"/>
+            <wp:effectExtent l="0" t="0" r="6350" b="8255"/>
+            <wp:docPr id="1" name="Obraz 1"/>
             <wp:cNvGraphicFramePr>
               <a:graphicFrameLocks xmlns:a="http://schemas.openxmlformats.org/drawingml/2006/main" noChangeAspect="1"/>
             </wp:cNvGraphicFramePr>
@@ -7400,7 +7205,7 @@
               <a:graphicData uri="http://schemas.openxmlformats.org/drawingml/2006/picture">
                 <pic:pic xmlns:pic="http://schemas.openxmlformats.org/drawingml/2006/picture">
                   <pic:nvPicPr>
-                    <pic:cNvPr id="0" name="Picture 34"/>
+                    <pic:cNvPr id="0" name="Picture 3"/>
                     <pic:cNvPicPr>
                       <a:picLocks noChangeAspect="1" noChangeArrowheads="1"/>
                     </pic:cNvPicPr>
@@ -7421,7 +7226,7 @@
                   <pic:spPr bwMode="auto">
                     <a:xfrm>
                       <a:off x="0" y="0"/>
-                      <a:ext cx="6638925" cy="6467475"/>
+                      <a:ext cx="6642100" cy="7668895"/>
                     </a:xfrm>
                     <a:prstGeom prst="rect">
                       <a:avLst/>
@@ -7448,7 +7253,7 @@
       <w:pPr>
         <w:pStyle w:val="Nagwek2"/>
       </w:pPr>
-      <w:bookmarkStart w:id="20" w:name="_Toc74176408"/>
+      <w:bookmarkStart w:id="20" w:name="_Toc74782596"/>
       <w:r>
         <w:lastRenderedPageBreak/>
         <w:t>Projekt interfejsu</w:t>
@@ -7637,9 +7442,30 @@
     </w:p>
     <w:p>
       <w:pPr>
+        <w:jc w:val="center"/>
+      </w:pPr>
+    </w:p>
+    <w:p>
+      <w:pPr>
+        <w:jc w:val="center"/>
+      </w:pPr>
+    </w:p>
+    <w:p>
+      <w:pPr>
+        <w:jc w:val="center"/>
+        <w:sectPr>
+          <w:pgSz w:w="11906" w:h="16838"/>
+          <w:pgMar w:top="720" w:right="720" w:bottom="720" w:left="720" w:header="708" w:footer="708" w:gutter="0"/>
+          <w:cols w:space="708"/>
+          <w:docGrid w:linePitch="360"/>
+        </w:sectPr>
+      </w:pPr>
+    </w:p>
+    <w:p>
+      <w:pPr>
         <w:pStyle w:val="Nagwek1"/>
       </w:pPr>
-      <w:bookmarkStart w:id="21" w:name="_Toc74176409"/>
+      <w:bookmarkStart w:id="21" w:name="_Toc74782597"/>
       <w:r>
         <w:lastRenderedPageBreak/>
         <w:t>Skutki analizy dynamicznej</w:t>
@@ -7650,7 +7476,7 @@
       <w:pPr>
         <w:pStyle w:val="Nagwek2"/>
       </w:pPr>
-      <w:bookmarkStart w:id="22" w:name="_Toc74176410"/>
+      <w:bookmarkStart w:id="22" w:name="_Toc74782598"/>
       <w:r>
         <w:t>Poprawiony diagram analityczny</w:t>
       </w:r>
@@ -7662,10 +7488,18 @@
           <w:noProof/>
         </w:rPr>
         <w:drawing>
-          <wp:inline distT="0" distB="0" distL="0" distR="0" wp14:anchorId="7474DDE7" wp14:editId="1B557CEB">
-            <wp:extent cx="6638925" cy="5743575"/>
-            <wp:effectExtent l="0" t="0" r="9525" b="9525"/>
-            <wp:docPr id="15" name="Obraz 15"/>
+          <wp:anchor distT="0" distB="0" distL="114300" distR="114300" simplePos="0" relativeHeight="251658240" behindDoc="1" locked="0" layoutInCell="1" allowOverlap="1" wp14:anchorId="15C43566" wp14:editId="73D99FB3">
+            <wp:simplePos x="0" y="0"/>
+            <wp:positionH relativeFrom="margin">
+              <wp:align>center</wp:align>
+            </wp:positionH>
+            <wp:positionV relativeFrom="margin">
+              <wp:posOffset>568960</wp:posOffset>
+            </wp:positionV>
+            <wp:extent cx="7051656" cy="6072110"/>
+            <wp:effectExtent l="0" t="0" r="0" b="5080"/>
+            <wp:wrapNone/>
+            <wp:docPr id="2" name="Obraz 2"/>
             <wp:cNvGraphicFramePr>
               <a:graphicFrameLocks xmlns:a="http://schemas.openxmlformats.org/drawingml/2006/main" noChangeAspect="1"/>
             </wp:cNvGraphicFramePr>
@@ -7673,7 +7507,7 @@
               <a:graphicData uri="http://schemas.openxmlformats.org/drawingml/2006/picture">
                 <pic:pic xmlns:pic="http://schemas.openxmlformats.org/drawingml/2006/picture">
                   <pic:nvPicPr>
-                    <pic:cNvPr id="0" name="Picture 50"/>
+                    <pic:cNvPr id="0" name="Picture 4"/>
                     <pic:cNvPicPr>
                       <a:picLocks noChangeAspect="1" noChangeArrowheads="1"/>
                     </pic:cNvPicPr>
@@ -7694,7 +7528,7 @@
                   <pic:spPr bwMode="auto">
                     <a:xfrm>
                       <a:off x="0" y="0"/>
-                      <a:ext cx="6638925" cy="5743575"/>
+                      <a:ext cx="7051656" cy="6072110"/>
                     </a:xfrm>
                     <a:prstGeom prst="rect">
                       <a:avLst/>
@@ -7707,16 +7541,33 @@
                 </pic:pic>
               </a:graphicData>
             </a:graphic>
-          </wp:inline>
+            <wp14:sizeRelH relativeFrom="margin">
+              <wp14:pctWidth>0</wp14:pctWidth>
+            </wp14:sizeRelH>
+            <wp14:sizeRelV relativeFrom="margin">
+              <wp14:pctHeight>0</wp14:pctHeight>
+            </wp14:sizeRelV>
+          </wp:anchor>
         </w:drawing>
       </w:r>
     </w:p>
     <w:p>
       <w:pPr>
+        <w:sectPr>
+          <w:pgSz w:w="16838" w:h="11906" w:orient="landscape"/>
+          <w:pgMar w:top="720" w:right="720" w:bottom="720" w:left="720" w:header="708" w:footer="708" w:gutter="0"/>
+          <w:cols w:space="708"/>
+          <w:docGrid w:linePitch="360"/>
+        </w:sectPr>
+      </w:pPr>
+    </w:p>
+    <w:p>
+      <w:pPr>
         <w:pStyle w:val="Nagwek2"/>
       </w:pPr>
-      <w:bookmarkStart w:id="23" w:name="_Toc74176411"/>
-      <w:r>
+      <w:bookmarkStart w:id="23" w:name="_Toc74782599"/>
+      <w:r>
+        <w:lastRenderedPageBreak/>
         <w:t>Omówienie skutków</w:t>
       </w:r>
       <w:bookmarkEnd w:id="23"/>
@@ -7726,19 +7577,31 @@
         <w:t xml:space="preserve">Po dokładnym przeanalizowaniu scenariusza okazało się, że w projekcie brakuje bardzo ważnej metody </w:t>
       </w:r>
       <w:r>
-        <w:t xml:space="preserve">w klasie Zamówienie – walidowania. Metoda jest bardzo ważna, uruchamiana jest aż dwa razy zanim zamówienie zostanie zapisane w bazie danych. </w:t>
-      </w:r>
-    </w:p>
-    <w:p>
-      <w:r>
-        <w:t xml:space="preserve">Zabrakło również metody dodawania pozycji oferty do zamówienia, co znacząco ułatwi implementację projektu. </w:t>
+        <w:t>w klasie Zamówienie – walidowania. Metoda jest bardzo ważna,</w:t>
+      </w:r>
+      <w:r>
+        <w:t xml:space="preserve"> ponieważ</w:t>
+      </w:r>
+      <w:r>
+        <w:t xml:space="preserve"> uruchamiana jest aż dwa razy zanim zamówienie zostanie zapisane w bazie danych. </w:t>
+      </w:r>
+    </w:p>
+    <w:p>
+      <w:r>
+        <w:t>Zabrakło również metody dodawania pozycji oferty do zamówienia, co znacząco ułatwi</w:t>
+      </w:r>
+      <w:r>
+        <w:t>ło by</w:t>
+      </w:r>
+      <w:r>
+        <w:t xml:space="preserve"> implementację projektu. </w:t>
       </w:r>
     </w:p>
     <w:p>
       <w:pPr>
         <w:pStyle w:val="Nagwek1"/>
       </w:pPr>
-      <w:bookmarkStart w:id="24" w:name="_Toc74176412"/>
+      <w:bookmarkStart w:id="24" w:name="_Toc74782600"/>
       <w:r>
         <w:t>Decyzje projektowe</w:t>
       </w:r>
@@ -7746,31 +7609,126 @@
     </w:p>
     <w:p>
       <w:r>
-        <w:t xml:space="preserve">Ze względu na ograniczenia narzucone przez język programowania i sposób przechowywania informacji w bazach relacyjnych, klasy projektu odpowiadające za użytkowników systemu musiały zostać spłaszczone do jednej klasy – Osoba. Overlapping wymusił skorzystanie ze sposobu implementacji opartym na enumach, czyli każdy obiekt klasy </w:t>
+        <w:t xml:space="preserve">Do implementacji wykorzystam język Java, jako bazę do przechowywanie ekstensji popularną i darmową bazę danych MySQL. Do komunikacji w Javie z bazą danych wykorzystam bibliotekę </w:t>
+      </w:r>
+      <w:proofErr w:type="spellStart"/>
+      <w:r>
+        <w:t>Hibernate</w:t>
+      </w:r>
+      <w:proofErr w:type="spellEnd"/>
+      <w:r>
+        <w:t>.</w:t>
+      </w:r>
+    </w:p>
+    <w:p>
+      <w:r>
+        <w:t xml:space="preserve">W celu zastosowania graficznego interfejsu wykorzystam zestaw narzędzi </w:t>
+      </w:r>
+      <w:proofErr w:type="spellStart"/>
+      <w:r>
+        <w:t>JavaFX</w:t>
+      </w:r>
+      <w:proofErr w:type="spellEnd"/>
+      <w:r>
+        <w:t>, pozwalający w łatwy sposób projektować skalowane interfejsy, z oprogramowanymi przyciskami.</w:t>
+      </w:r>
+    </w:p>
+    <w:p>
+      <w:r>
+        <w:t>Ze względu na ograniczenia narzucone przez</w:t>
+      </w:r>
+      <w:r>
+        <w:t xml:space="preserve"> wybrany</w:t>
+      </w:r>
+      <w:r>
+        <w:t xml:space="preserve"> język programowania</w:t>
+      </w:r>
+      <w:r>
+        <w:t xml:space="preserve"> oraz</w:t>
+      </w:r>
+      <w:r>
+        <w:t xml:space="preserve"> sposób przechowywania informacji w bazach relacyjnych, klasy projektu odpowiadające za użytkowników systemu musiały zostać spłaszczone do jednej klasy – Osoba. </w:t>
+      </w:r>
+    </w:p>
+    <w:p>
+      <w:proofErr w:type="spellStart"/>
+      <w:r>
+        <w:t>Overlapping</w:t>
+      </w:r>
+      <w:proofErr w:type="spellEnd"/>
+      <w:r>
+        <w:t xml:space="preserve"> wymusił skorzystanie ze sposobu implementacji opartym na </w:t>
+      </w:r>
+      <w:proofErr w:type="spellStart"/>
+      <w:r>
+        <w:t>enumach</w:t>
+      </w:r>
+      <w:proofErr w:type="spellEnd"/>
+      <w:r>
+        <w:t xml:space="preserve">, czyli każdy obiekt klasy </w:t>
       </w:r>
       <w:r>
         <w:t>O</w:t>
       </w:r>
       <w:r>
-        <w:t>soba przypisaną ma listę z wartościami typu enum określającymi typ użytkownika. Ze względu na dodatkowe dziedziczenie disjoint pomiędzy operatorem a realizatorem, zostanie zastosowane ograniczenie, polegające na zablokowaniu możliwości dodania dwóch roli z tego dziedziczenia do jednej osoby</w:t>
+        <w:t xml:space="preserve">soba przypisaną ma listę z wartościami typu </w:t>
+      </w:r>
+      <w:proofErr w:type="spellStart"/>
+      <w:r>
+        <w:t>enum</w:t>
+      </w:r>
+      <w:proofErr w:type="spellEnd"/>
+      <w:r>
+        <w:t xml:space="preserve"> określającymi typ użytkownika. </w:t>
+      </w:r>
+      <w:r>
+        <w:t xml:space="preserve">Typ użytkownika będzie sprawdzany każdorazowo, kiedy użytkownik będzie wykonywał akcję, w celu wyeliminowania sytuacji w której na przykład zwykłemu użytkownikowi wyświetlone zostaną informacje przeznaczone dla pracownika. </w:t>
+      </w:r>
+    </w:p>
+    <w:p>
+      <w:r>
+        <w:t xml:space="preserve">Ze względu na dodatkowe dziedziczenie </w:t>
+      </w:r>
+      <w:proofErr w:type="spellStart"/>
+      <w:r>
+        <w:t>disjoint</w:t>
+      </w:r>
+      <w:proofErr w:type="spellEnd"/>
+      <w:r>
+        <w:t xml:space="preserve"> pomiędzy operatorem a realizatorem, zostanie zastosowane ograniczenie, polegające na zablokowaniu możliwości dodania dwóch roli z tego dziedziczenia do jednej osoby</w:t>
       </w:r>
       <w:r>
         <w:t>.</w:t>
       </w:r>
-      <w:r>
-        <w:t xml:space="preserve"> Status zamówienia również zostanie zaimplementowany jako typ enum.</w:t>
-      </w:r>
-    </w:p>
-    <w:p>
-      <w:r>
-        <w:br w:type="page"/>
-      </w:r>
+    </w:p>
+    <w:p>
+      <w:r>
+        <w:t xml:space="preserve">Status zamówienia również zostanie zaimplementowany jako typ </w:t>
+      </w:r>
+      <w:proofErr w:type="spellStart"/>
+      <w:r>
+        <w:t>enum</w:t>
+      </w:r>
+      <w:proofErr w:type="spellEnd"/>
+      <w:r>
+        <w:t>.</w:t>
+      </w:r>
+    </w:p>
+    <w:p>
+      <w:pPr>
+        <w:sectPr>
+          <w:pgSz w:w="11906" w:h="16838"/>
+          <w:pgMar w:top="720" w:right="720" w:bottom="720" w:left="720" w:header="708" w:footer="708" w:gutter="0"/>
+          <w:cols w:space="708"/>
+          <w:docGrid w:linePitch="360"/>
+        </w:sectPr>
+      </w:pPr>
     </w:p>
     <w:p>
       <w:pPr>
         <w:pStyle w:val="Nagwek1"/>
       </w:pPr>
-      <w:bookmarkStart w:id="25" w:name="_Toc74176413"/>
+      <w:bookmarkStart w:id="25" w:name="_Toc74782601"/>
       <w:r>
         <w:lastRenderedPageBreak/>
         <w:t>Diagram projektowy</w:t>
@@ -7779,15 +7737,24 @@
     </w:p>
     <w:p/>
     <w:p>
+      <w:pPr>
+        <w:jc w:val="center"/>
+        <w:sectPr>
+          <w:pgSz w:w="16838" w:h="11906" w:orient="landscape"/>
+          <w:pgMar w:top="720" w:right="720" w:bottom="720" w:left="720" w:header="708" w:footer="708" w:gutter="0"/>
+          <w:cols w:space="708"/>
+          <w:docGrid w:linePitch="360"/>
+        </w:sectPr>
+      </w:pPr>
       <w:r>
         <w:rPr>
           <w:noProof/>
         </w:rPr>
         <w:drawing>
-          <wp:inline distT="0" distB="0" distL="0" distR="0" wp14:anchorId="2C8D56F5" wp14:editId="72EE59E4">
-            <wp:extent cx="6639560" cy="4429125"/>
-            <wp:effectExtent l="0" t="0" r="8890" b="9525"/>
-            <wp:docPr id="16" name="Obraz 16"/>
+          <wp:inline distT="0" distB="0" distL="0" distR="0" wp14:anchorId="0BF36E26" wp14:editId="12AD97F8">
+            <wp:extent cx="9213011" cy="5846719"/>
+            <wp:effectExtent l="0" t="0" r="7620" b="1905"/>
+            <wp:docPr id="8" name="Obraz 8"/>
             <wp:cNvGraphicFramePr>
               <a:graphicFrameLocks xmlns:a="http://schemas.openxmlformats.org/drawingml/2006/main" noChangeAspect="1"/>
             </wp:cNvGraphicFramePr>
@@ -7795,7 +7762,7 @@
               <a:graphicData uri="http://schemas.openxmlformats.org/drawingml/2006/picture">
                 <pic:pic xmlns:pic="http://schemas.openxmlformats.org/drawingml/2006/picture">
                   <pic:nvPicPr>
-                    <pic:cNvPr id="0" name="Picture 51"/>
+                    <pic:cNvPr id="0" name="Picture 8"/>
                     <pic:cNvPicPr>
                       <a:picLocks noChangeAspect="1" noChangeArrowheads="1"/>
                     </pic:cNvPicPr>
@@ -7816,7 +7783,7 @@
                   <pic:spPr bwMode="auto">
                     <a:xfrm>
                       <a:off x="0" y="0"/>
-                      <a:ext cx="6639560" cy="4429125"/>
+                      <a:ext cx="9228375" cy="5856469"/>
                     </a:xfrm>
                     <a:prstGeom prst="rect">
                       <a:avLst/>
@@ -7837,8 +7804,9 @@
       <w:pPr>
         <w:pStyle w:val="Nagwek1"/>
       </w:pPr>
-      <w:bookmarkStart w:id="26" w:name="_Toc74176414"/>
-      <w:r>
+      <w:bookmarkStart w:id="26" w:name="_Toc74782602"/>
+      <w:r>
+        <w:lastRenderedPageBreak/>
         <w:t>O</w:t>
       </w:r>
       <w:r>
@@ -7894,7 +7862,7 @@
       <w:pPr>
         <w:pStyle w:val="Nagwek1"/>
       </w:pPr>
-      <w:bookmarkStart w:id="27" w:name="_Toc74176415"/>
+      <w:bookmarkStart w:id="27" w:name="_Toc74782603"/>
       <w:r>
         <w:t>Słownik</w:t>
       </w:r>
@@ -7902,18 +7870,15 @@
     </w:p>
     <w:p>
       <w:r>
+        <w:t>Oferta: Spis pozycji składających się na ofertę danego lokalu, ofert dla jednego lokalu może istnieć kilka ale tylko jedna jest aktywna.</w:t>
+      </w:r>
+    </w:p>
+    <w:p>
+      <w:r>
         <w:t>Operator: Pracownik o podwyższonych uprawnieniach, kierownik lokalu lub oddelegowany przez niego pracownik.</w:t>
       </w:r>
       <w:r>
         <w:t xml:space="preserve"> Jego zadaniem jest akceptowanie bądź odrzucanie zamówień wysyłanych przez klientów, oraz wybieranie aktywnej oferty.</w:t>
-      </w:r>
-    </w:p>
-    <w:p>
-      <w:r>
-        <w:t>Oferta: Spis pozycji składających się na ofertę danego lokalu, ofert dla jednego lokalu może istnieć kilka ale tylko jedna jest aktywna</w:t>
-      </w:r>
-      <w:r>
-        <w:t>.</w:t>
       </w:r>
     </w:p>
     <w:p>
@@ -8876,6 +8841,7 @@
     <w:lsdException w:name="HTML Sample" w:semiHidden="1" w:unhideWhenUsed="1"/>
     <w:lsdException w:name="HTML Typewriter" w:semiHidden="1" w:unhideWhenUsed="1"/>
     <w:lsdException w:name="HTML Variable" w:semiHidden="1" w:unhideWhenUsed="1"/>
+    <w:lsdException w:name="Normal Table" w:semiHidden="1" w:unhideWhenUsed="1"/>
     <w:lsdException w:name="annotation subject" w:semiHidden="1" w:unhideWhenUsed="1"/>
     <w:lsdException w:name="No List" w:semiHidden="1" w:unhideWhenUsed="1"/>
     <w:lsdException w:name="Outline List 1" w:semiHidden="1" w:unhideWhenUsed="1"/>
@@ -8918,8 +8884,11 @@
     <w:lsdException w:name="Table Contemporary" w:semiHidden="1" w:unhideWhenUsed="1"/>
     <w:lsdException w:name="Table Elegant" w:semiHidden="1" w:unhideWhenUsed="1"/>
     <w:lsdException w:name="Table Professional" w:semiHidden="1" w:unhideWhenUsed="1"/>
+    <w:lsdException w:name="Table Subtle 1" w:semiHidden="1" w:unhideWhenUsed="1"/>
     <w:lsdException w:name="Table Subtle 2" w:semiHidden="1" w:unhideWhenUsed="1"/>
     <w:lsdException w:name="Table Web 1" w:semiHidden="1" w:unhideWhenUsed="1"/>
+    <w:lsdException w:name="Table Web 2" w:semiHidden="1" w:unhideWhenUsed="1"/>
+    <w:lsdException w:name="Table Web 3" w:semiHidden="1" w:unhideWhenUsed="1"/>
     <w:lsdException w:name="Balloon Text" w:semiHidden="1" w:unhideWhenUsed="1"/>
     <w:lsdException w:name="Table Grid" w:uiPriority="39"/>
     <w:lsdException w:name="Table Theme" w:semiHidden="1" w:unhideWhenUsed="1"/>

</xml_diff>